<commit_message>
pequeña modificación en el template y config vercel
</commit_message>
<xml_diff>
--- a/src/assets/AnexoXtemplate.docx
+++ b/src/assets/AnexoXtemplate.docx
@@ -19,8 +19,8 @@
         </w:rPr>
       </w:pPr>
       <w:r>
-        <w:object w:dxaOrig="8766" w:dyaOrig="607">
-          <v:rect xmlns:o="urn:schemas-microsoft-com:office:office" xmlns:v="urn:schemas-microsoft-com:vml" id="rectole0000000000" style="width:438.300000pt;height:30.350000pt" o:preferrelative="t" o:ole="">
+        <w:object w:dxaOrig="8868" w:dyaOrig="607">
+          <v:rect xmlns:o="urn:schemas-microsoft-com:office:office" xmlns:v="urn:schemas-microsoft-com:vml" id="rectole0000000000" style="width:443.400000pt;height:30.350000pt" o:preferrelative="t" o:ole="">
             <o:lock v:ext="edit"/>
             <v:imagedata xmlns:r="http://schemas.openxmlformats.org/officeDocument/2006/relationships" r:id="docRId1" o:title=""/>
           </v:rect>
@@ -156,29 +156,7 @@
           <w:sz w:val="24"/>
           <w:shd w:fill="auto" w:val="clear"/>
         </w:rPr>
-        <w:t xml:space="preserve">notificaciones </w:t>
-      </w:r>
-      <w:r>
-        <w:rPr>
-          <w:rFonts w:ascii="Gill Sans" w:hAnsi="Gill Sans" w:cs="Gill Sans" w:eastAsia="Gill Sans"/>
-          <w:color w:val="000000"/>
-          <w:spacing w:val="0"/>
-          <w:position w:val="0"/>
-          <w:sz w:val="24"/>
-          <w:shd w:fill="auto" w:val="clear"/>
-        </w:rPr>
-        <w:t xml:space="preserve">{EMPRESA_DIRECCION} {EMPRESA_LOCALIDAD} {EMPRESA_PROVINCIA} {EMPRESA_CP}</w:t>
-      </w:r>
-      <w:r>
-        <w:rPr>
-          <w:rFonts w:ascii="Gill Sans" w:hAnsi="Gill Sans" w:cs="Gill Sans" w:eastAsia="Gill Sans"/>
-          <w:color w:val="000000"/>
-          <w:spacing w:val="0"/>
-          <w:position w:val="0"/>
-          <w:sz w:val="24"/>
-          <w:shd w:fill="auto" w:val="clear"/>
-        </w:rPr>
-        <w:t xml:space="preserve">. [Dirección completa, incluyendo localidad, provincia y código postal]. </w:t>
+        <w:t xml:space="preserve">notificaciones {EMPRESA_DIRECCION} {EMPRESA_LOCALIDAD} {EMPRESA_PROVINCIA} {EMPRESA_CP}.</w:t>
       </w:r>
     </w:p>
     <w:p>
@@ -232,18 +210,7 @@
           <w:sz w:val="24"/>
           <w:shd w:fill="auto" w:val="clear"/>
         </w:rPr>
-        <w:t xml:space="preserve">Que, actuando en su condición de {REPRESENTANTE_CARGO} en representación de la entidad {EMPRESA_NOMBRE}, con NIF {EMPRESA_CIF}, y domicilio social </w:t>
-      </w:r>
-      <w:r>
-        <w:rPr>
-          <w:rFonts w:ascii="Gill Sans" w:hAnsi="Gill Sans" w:cs="Gill Sans" w:eastAsia="Gill Sans"/>
-          <w:color w:val="000000"/>
-          <w:spacing w:val="0"/>
-          <w:position w:val="0"/>
-          <w:sz w:val="24"/>
-          <w:shd w:fill="auto" w:val="clear"/>
-        </w:rPr>
-        <w:t xml:space="preserve">{EMPRESA_DIRECCION} {EMPRESA_LOCALIDAD} {EMPRESA_PROVINCIA} {EMPRESA_CP}:</w:t>
+        <w:t xml:space="preserve">Que, actuando en su condición de {REPRESENTANTE_CARGO} en representación de la entidad {EMPRESA_NOMBRE}, con NIF {EMPRESA_CIF}, y domicilio social {EMPRESA_DIRECCION} {EMPRESA_LOCALIDAD} {EMPRESA_PROVINCIA} {EMPRESA_CP}:</w:t>
       </w:r>
     </w:p>
     <w:p>
@@ -297,29 +264,7 @@
           <w:sz w:val="24"/>
           <w:shd w:fill="auto" w:val="clear"/>
         </w:rPr>
-        <w:t xml:space="preserve">1. Que ostenta la representación legal de la entidad </w:t>
-      </w:r>
-      <w:r>
-        <w:rPr>
-          <w:rFonts w:ascii="Gill Sans" w:hAnsi="Gill Sans" w:cs="Gill Sans" w:eastAsia="Gill Sans"/>
-          <w:color w:val="000000"/>
-          <w:spacing w:val="0"/>
-          <w:position w:val="0"/>
-          <w:sz w:val="24"/>
-          <w:shd w:fill="auto" w:val="clear"/>
-        </w:rPr>
-        <w:t xml:space="preserve">{EMPRESA_NOMBRE} </w:t>
-      </w:r>
-      <w:r>
-        <w:rPr>
-          <w:rFonts w:ascii="Gill Sans" w:hAnsi="Gill Sans" w:cs="Gill Sans" w:eastAsia="Gill Sans"/>
-          <w:color w:val="000000"/>
-          <w:spacing w:val="0"/>
-          <w:position w:val="0"/>
-          <w:sz w:val="24"/>
-          <w:shd w:fill="auto" w:val="clear"/>
-        </w:rPr>
-        <w:t xml:space="preserve"> en virtud de Fundamento de la representación, poderes notariales, acta de nombramiento, etc. </w:t>
+        <w:t xml:space="preserve">1. Que ostenta la representación legal de la entidad {EMPRESA_NOMBRE}  en virtud de Fundamento de la representación, poderes notariales, acta de nombramiento, etc. </w:t>
       </w:r>
     </w:p>
     <w:p>
@@ -415,8 +360,8 @@
         </w:rPr>
       </w:pPr>
       <w:r>
-        <w:object w:dxaOrig="8766" w:dyaOrig="607">
-          <v:rect xmlns:o="urn:schemas-microsoft-com:office:office" xmlns:v="urn:schemas-microsoft-com:vml" id="rectole0000000001" style="width:438.300000pt;height:30.350000pt" o:preferrelative="t" o:ole="">
+        <w:object w:dxaOrig="8868" w:dyaOrig="607">
+          <v:rect xmlns:o="urn:schemas-microsoft-com:office:office" xmlns:v="urn:schemas-microsoft-com:vml" id="rectole0000000001" style="width:443.400000pt;height:30.350000pt" o:preferrelative="t" o:ole="">
             <o:lock v:ext="edit"/>
             <v:imagedata xmlns:r="http://schemas.openxmlformats.org/officeDocument/2006/relationships" r:id="docRId3" o:title=""/>
           </v:rect>

</xml_diff>

<commit_message>
pequeños cambios en el template
</commit_message>
<xml_diff>
--- a/src/assets/AnexoXtemplate.docx
+++ b/src/assets/AnexoXtemplate.docx
@@ -19,8 +19,8 @@
         </w:rPr>
       </w:pPr>
       <w:r>
-        <w:object w:dxaOrig="8868" w:dyaOrig="607">
-          <v:rect xmlns:o="urn:schemas-microsoft-com:office:office" xmlns:v="urn:schemas-microsoft-com:vml" id="rectole0000000000" style="width:443.400000pt;height:30.350000pt" o:preferrelative="t" o:ole="">
+        <w:object w:dxaOrig="8969" w:dyaOrig="607">
+          <v:rect xmlns:o="urn:schemas-microsoft-com:office:office" xmlns:v="urn:schemas-microsoft-com:vml" id="rectole0000000000" style="width:448.450000pt;height:30.350000pt" o:preferrelative="t" o:ole="">
             <o:lock v:ext="edit"/>
             <v:imagedata xmlns:r="http://schemas.openxmlformats.org/officeDocument/2006/relationships" r:id="docRId1" o:title=""/>
           </v:rect>
@@ -104,59 +104,7 @@
           <w:sz w:val="24"/>
           <w:shd w:fill="auto" w:val="clear"/>
         </w:rPr>
-        <w:t xml:space="preserve"> {REPRESENTANTE_NOMBRE} mayor de edad, con DNI/NIE número {REPRESENTANTE_DNI} y domicilio a efectos de </w:t>
-      </w:r>
-    </w:p>
-    <w:p>
-      <w:pPr>
-        <w:spacing w:before="183" w:after="0" w:line="316"/>
-        <w:ind w:right="30" w:left="0" w:firstLine="21"/>
-        <w:jc w:val="left"/>
-        <w:rPr>
-          <w:rFonts w:ascii="Gill Sans" w:hAnsi="Gill Sans" w:cs="Gill Sans" w:eastAsia="Gill Sans"/>
-          <w:color w:val="000000"/>
-          <w:spacing w:val="0"/>
-          <w:position w:val="0"/>
-          <w:sz w:val="24"/>
-          <w:shd w:fill="auto" w:val="clear"/>
-        </w:rPr>
-      </w:pPr>
-      <w:r>
-        <w:rPr>
-          <w:rFonts w:ascii="Gill Sans" w:hAnsi="Gill Sans" w:cs="Gill Sans" w:eastAsia="Gill Sans"/>
-          <w:color w:val="000000"/>
-          <w:spacing w:val="0"/>
-          <w:position w:val="0"/>
-          <w:sz w:val="24"/>
-          <w:shd w:fill="auto" w:val="clear"/>
-        </w:rPr>
-        <w:t xml:space="preserve">{EMPRESA_TELEFONO} {EMPRESA_EMAIL}</w:t>
-      </w:r>
-    </w:p>
-    <w:p>
-      <w:pPr>
-        <w:spacing w:before="183" w:after="0" w:line="316"/>
-        <w:ind w:right="30" w:left="0" w:firstLine="21"/>
-        <w:jc w:val="left"/>
-        <w:rPr>
-          <w:rFonts w:ascii="Gill Sans" w:hAnsi="Gill Sans" w:cs="Gill Sans" w:eastAsia="Gill Sans"/>
-          <w:color w:val="000000"/>
-          <w:spacing w:val="0"/>
-          <w:position w:val="0"/>
-          <w:sz w:val="24"/>
-          <w:shd w:fill="auto" w:val="clear"/>
-        </w:rPr>
-      </w:pPr>
-      <w:r>
-        <w:rPr>
-          <w:rFonts w:ascii="Gill Sans" w:hAnsi="Gill Sans" w:cs="Gill Sans" w:eastAsia="Gill Sans"/>
-          <w:color w:val="000000"/>
-          <w:spacing w:val="0"/>
-          <w:position w:val="0"/>
-          <w:sz w:val="24"/>
-          <w:shd w:fill="auto" w:val="clear"/>
-        </w:rPr>
-        <w:t xml:space="preserve">notificaciones {EMPRESA_DIRECCION} {EMPRESA_LOCALIDAD} {EMPRESA_PROVINCIA} {EMPRESA_CP}.</w:t>
+        <w:t xml:space="preserve"> {REPRESENTANTE_NOMBRE} mayor de edad, con DNI/NIE número {REPRESENTANTE_DNI} y domicilio a efectos de notificaciones {EMPRESA_DIRECCION} {EMPRESA_LOCALIDAD} {EMPRESA_PROVINCIA} {EMPRESA_CP}.</w:t>
       </w:r>
     </w:p>
     <w:p>
@@ -360,8 +308,8 @@
         </w:rPr>
       </w:pPr>
       <w:r>
-        <w:object w:dxaOrig="8868" w:dyaOrig="607">
-          <v:rect xmlns:o="urn:schemas-microsoft-com:office:office" xmlns:v="urn:schemas-microsoft-com:vml" id="rectole0000000001" style="width:443.400000pt;height:30.350000pt" o:preferrelative="t" o:ole="">
+        <w:object w:dxaOrig="8969" w:dyaOrig="607">
+          <v:rect xmlns:o="urn:schemas-microsoft-com:office:office" xmlns:v="urn:schemas-microsoft-com:vml" id="rectole0000000001" style="width:448.450000pt;height:30.350000pt" o:preferrelative="t" o:ole="">
             <o:lock v:ext="edit"/>
             <v:imagedata xmlns:r="http://schemas.openxmlformats.org/officeDocument/2006/relationships" r:id="docRId3" o:title=""/>
           </v:rect>

</xml_diff>

<commit_message>
ALgún cambio en el template (cabecera) quizás haya que cambiarlo de nuevo usando word...
</commit_message>
<xml_diff>
--- a/src/assets/AnexoXtemplate.docx
+++ b/src/assets/AnexoXtemplate.docx
@@ -19,8 +19,8 @@
         </w:rPr>
       </w:pPr>
       <w:r>
-        <w:object w:dxaOrig="8969" w:dyaOrig="607">
-          <v:rect xmlns:o="urn:schemas-microsoft-com:office:office" xmlns:v="urn:schemas-microsoft-com:vml" id="rectole0000000000" style="width:448.450000pt;height:30.350000pt" o:preferrelative="t" o:ole="">
+        <w:object w:dxaOrig="9070" w:dyaOrig="607">
+          <v:rect xmlns:o="urn:schemas-microsoft-com:office:office" xmlns:v="urn:schemas-microsoft-com:vml" id="rectole0000000000" style="width:453.500000pt;height:30.350000pt" o:preferrelative="t" o:ole="">
             <o:lock v:ext="edit"/>
             <v:imagedata xmlns:r="http://schemas.openxmlformats.org/officeDocument/2006/relationships" r:id="docRId1" o:title=""/>
           </v:rect>
@@ -307,15 +307,6 @@
           <w:shd w:fill="auto" w:val="clear"/>
         </w:rPr>
       </w:pPr>
-      <w:r>
-        <w:object w:dxaOrig="8969" w:dyaOrig="607">
-          <v:rect xmlns:o="urn:schemas-microsoft-com:office:office" xmlns:v="urn:schemas-microsoft-com:vml" id="rectole0000000001" style="width:448.450000pt;height:30.350000pt" o:preferrelative="t" o:ole="">
-            <o:lock v:ext="edit"/>
-            <v:imagedata xmlns:r="http://schemas.openxmlformats.org/officeDocument/2006/relationships" r:id="docRId3" o:title=""/>
-          </v:rect>
-          <o:OLEObject xmlns:r="http://schemas.openxmlformats.org/officeDocument/2006/relationships" xmlns:o="urn:schemas-microsoft-com:office:office" Type="Embed" ProgID="StaticMetafile" DrawAspect="Content" ObjectID="0000000001" ShapeID="rectole0000000001" r:id="docRId2"/>
-        </w:object>
-      </w:r>
       <w:r>
         <w:rPr>
           <w:rFonts w:ascii="Gill Sans" w:hAnsi="Gill Sans" w:cs="Gill Sans" w:eastAsia="Gill Sans"/>

</xml_diff>

<commit_message>
Más cambios en el template
</commit_message>
<xml_diff>
--- a/src/assets/AnexoXtemplate.docx
+++ b/src/assets/AnexoXtemplate.docx
@@ -19,8 +19,8 @@
         </w:rPr>
       </w:pPr>
       <w:r>
-        <w:object w:dxaOrig="9070" w:dyaOrig="607">
-          <v:rect xmlns:o="urn:schemas-microsoft-com:office:office" xmlns:v="urn:schemas-microsoft-com:vml" id="rectole0000000000" style="width:453.500000pt;height:30.350000pt" o:preferrelative="t" o:ole="">
+        <w:object w:dxaOrig="9192" w:dyaOrig="607">
+          <v:rect xmlns:o="urn:schemas-microsoft-com:office:office" xmlns:v="urn:schemas-microsoft-com:vml" id="rectole0000000000" style="width:459.600000pt;height:30.350000pt" o:preferrelative="t" o:ole="">
             <o:lock v:ext="edit"/>
             <v:imagedata xmlns:r="http://schemas.openxmlformats.org/officeDocument/2006/relationships" r:id="docRId1" o:title=""/>
           </v:rect>
@@ -269,54 +269,50 @@
     </w:p>
     <w:p>
       <w:pPr>
-        <w:spacing w:before="23" w:after="0" w:line="681"/>
-        <w:ind w:right="57" w:left="365" w:firstLine="0"/>
-        <w:jc w:val="center"/>
-        <w:rPr>
-          <w:rFonts w:ascii="Arial" w:hAnsi="Arial" w:cs="Arial" w:eastAsia="Arial"/>
-          <w:color w:val="000000"/>
-          <w:spacing w:val="0"/>
-          <w:position w:val="0"/>
-          <w:sz w:val="24"/>
-          <w:shd w:fill="auto" w:val="clear"/>
-        </w:rPr>
-      </w:pPr>
-      <w:r>
-        <w:rPr>
-          <w:rFonts w:ascii="Gill Sans" w:hAnsi="Gill Sans" w:cs="Gill Sans" w:eastAsia="Gill Sans"/>
-          <w:color w:val="000000"/>
-          <w:spacing w:val="0"/>
-          <w:position w:val="0"/>
-          <w:sz w:val="24"/>
-          <w:shd w:fill="auto" w:val="clear"/>
-        </w:rPr>
-        <w:t xml:space="preserve">4. Que conoce y acepta que la inexactitud, falsedad u omisión de carácter esencial </w:t>
-      </w:r>
-    </w:p>
-    <w:p>
-      <w:pPr>
-        <w:spacing w:before="0" w:after="0" w:line="278"/>
-        <w:ind w:right="28" w:left="732" w:hanging="699"/>
-        <w:jc w:val="both"/>
-        <w:rPr>
-          <w:rFonts w:ascii="Gill Sans" w:hAnsi="Gill Sans" w:cs="Gill Sans" w:eastAsia="Gill Sans"/>
-          <w:color w:val="000000"/>
-          <w:spacing w:val="0"/>
-          <w:position w:val="0"/>
-          <w:sz w:val="24"/>
-          <w:shd w:fill="auto" w:val="clear"/>
-        </w:rPr>
-      </w:pPr>
-      <w:r>
-        <w:rPr>
-          <w:rFonts w:ascii="Gill Sans" w:hAnsi="Gill Sans" w:cs="Gill Sans" w:eastAsia="Gill Sans"/>
-          <w:color w:val="000000"/>
-          <w:spacing w:val="0"/>
-          <w:position w:val="0"/>
-          <w:sz w:val="24"/>
-          <w:shd w:fill="auto" w:val="clear"/>
-        </w:rPr>
-        <w:t xml:space="preserve">en los datos o información incluida en la presente declaración, así como la falta de presentación de la documentación requerida, determinará la imposibilidad de continuar con el ejercicio del derecho o actividad afectada desde el momento en que se tenga constancia de tales hechos, sin perjuicio de las responsabilidades penales, civiles o administrativas a que hubiera lugar. </w:t>
+        <w:spacing w:before="23" w:after="0" w:line="316"/>
+        <w:ind w:right="33" w:left="729" w:hanging="351"/>
+        <w:jc w:val="both"/>
+        <w:rPr>
+          <w:rFonts w:ascii="Gill Sans" w:hAnsi="Gill Sans" w:cs="Gill Sans" w:eastAsia="Gill Sans"/>
+          <w:color w:val="000000"/>
+          <w:spacing w:val="0"/>
+          <w:position w:val="0"/>
+          <w:sz w:val="24"/>
+          <w:shd w:fill="auto" w:val="clear"/>
+        </w:rPr>
+      </w:pPr>
+      <w:r>
+        <w:rPr>
+          <w:rFonts w:ascii="Gill Sans" w:hAnsi="Gill Sans" w:cs="Gill Sans" w:eastAsia="Gill Sans"/>
+          <w:color w:val="000000"/>
+          <w:spacing w:val="0"/>
+          <w:position w:val="0"/>
+          <w:sz w:val="24"/>
+          <w:shd w:fill="auto" w:val="clear"/>
+        </w:rPr>
+        <w:t xml:space="preserve">4. </w:t>
+      </w:r>
+      <w:r>
+        <w:rPr>
+          <w:rFonts w:ascii="Gill Sans" w:hAnsi="Gill Sans" w:cs="Gill Sans" w:eastAsia="Gill Sans"/>
+          <w:color w:val="000000"/>
+          <w:spacing w:val="0"/>
+          <w:position w:val="0"/>
+          <w:sz w:val="24"/>
+          <w:shd w:fill="auto" w:val="clear"/>
+        </w:rPr>
+        <w:t xml:space="preserve">Que conoce y acepta que la inexactitud, falsedad u omisión de carácter esencial en los datos o información incluida en la presente declaración, así como la falta de presentación de la documentación requerida, determinará la imposibilidad de continuar con el ejercicio del derecho o actividad afectada desde el momento en que se tenga constancia de tales hechos, sin perjuicio de las responsabilidades penales, civiles o administrativas a que hubiera lugar</w:t>
+      </w:r>
+      <w:r>
+        <w:rPr>
+          <w:rFonts w:ascii="Gill Sans" w:hAnsi="Gill Sans" w:cs="Gill Sans" w:eastAsia="Gill Sans"/>
+          <w:color w:val="000000"/>
+          <w:spacing w:val="0"/>
+          <w:position w:val="0"/>
+          <w:sz w:val="24"/>
+          <w:shd w:fill="auto" w:val="clear"/>
+        </w:rPr>
+        <w:t xml:space="preserve">.</w:t>
       </w:r>
     </w:p>
     <w:p>

</xml_diff>